<commit_message>
Márquez: Corrección del Modelo de Negocio.docx
</commit_message>
<xml_diff>
--- a/03. Analisis y diseño/Modelo de Negocio.docx
+++ b/03. Analisis y diseño/Modelo de Negocio.docx
@@ -653,7 +653,7 @@
           <w:r>
             <w:fldChar w:fldCharType="separate"/>
           </w:r>
-          <w:hyperlink w:anchor="_Toc492044786" w:history="1">
+          <w:hyperlink w:anchor="_Toc493155956" w:history="1">
             <w:r>
               <w:rPr>
                 <w:rStyle w:val="Hipervnculo"/>
@@ -680,7 +680,7 @@
                 <w:noProof/>
                 <w:webHidden/>
               </w:rPr>
-              <w:instrText xml:space="preserve"> PAGEREF _Toc492044786 \h </w:instrText>
+              <w:instrText xml:space="preserve"> PAGEREF _Toc493155956 \h </w:instrText>
             </w:r>
             <w:r>
               <w:rPr>
@@ -724,7 +724,7 @@
               <w:lang w:val="es-AR" w:eastAsia="es-AR"/>
             </w:rPr>
           </w:pPr>
-          <w:hyperlink w:anchor="_Toc492044787" w:history="1">
+          <w:hyperlink w:anchor="_Toc493155957" w:history="1">
             <w:r>
               <w:rPr>
                 <w:rStyle w:val="Hipervnculo"/>
@@ -751,7 +751,7 @@
                 <w:noProof/>
                 <w:webHidden/>
               </w:rPr>
-              <w:instrText xml:space="preserve"> PAGEREF _Toc492044787 \h </w:instrText>
+              <w:instrText xml:space="preserve"> PAGEREF _Toc493155957 \h </w:instrText>
             </w:r>
             <w:r>
               <w:rPr>
@@ -795,7 +795,7 @@
               <w:lang w:val="es-AR" w:eastAsia="es-AR"/>
             </w:rPr>
           </w:pPr>
-          <w:hyperlink w:anchor="_Toc492044788" w:history="1">
+          <w:hyperlink w:anchor="_Toc493155958" w:history="1">
             <w:r>
               <w:rPr>
                 <w:rStyle w:val="Hipervnculo"/>
@@ -822,7 +822,7 @@
                 <w:noProof/>
                 <w:webHidden/>
               </w:rPr>
-              <w:instrText xml:space="preserve"> PAGEREF _Toc492044788 \h </w:instrText>
+              <w:instrText xml:space="preserve"> PAGEREF _Toc493155958 \h </w:instrText>
             </w:r>
             <w:r>
               <w:rPr>
@@ -866,7 +866,7 @@
               <w:lang w:val="es-AR" w:eastAsia="es-AR"/>
             </w:rPr>
           </w:pPr>
-          <w:hyperlink w:anchor="_Toc492044789" w:history="1">
+          <w:hyperlink w:anchor="_Toc493155959" w:history="1">
             <w:r>
               <w:rPr>
                 <w:rStyle w:val="Hipervnculo"/>
@@ -893,7 +893,7 @@
                 <w:noProof/>
                 <w:webHidden/>
               </w:rPr>
-              <w:instrText xml:space="preserve"> PAGEREF _Toc492044789 \h </w:instrText>
+              <w:instrText xml:space="preserve"> PAGEREF _Toc493155959 \h </w:instrText>
             </w:r>
             <w:r>
               <w:rPr>
@@ -937,7 +937,7 @@
               <w:lang w:val="es-AR" w:eastAsia="es-AR"/>
             </w:rPr>
           </w:pPr>
-          <w:hyperlink w:anchor="_Toc492044790" w:history="1">
+          <w:hyperlink w:anchor="_Toc493155960" w:history="1">
             <w:r>
               <w:rPr>
                 <w:rStyle w:val="Hipervnculo"/>
@@ -964,7 +964,7 @@
                 <w:noProof/>
                 <w:webHidden/>
               </w:rPr>
-              <w:instrText xml:space="preserve"> PAGEREF _Toc492044790 \h </w:instrText>
+              <w:instrText xml:space="preserve"> PAGEREF _Toc493155960 \h </w:instrText>
             </w:r>
             <w:r>
               <w:rPr>
@@ -1008,7 +1008,7 @@
               <w:lang w:val="es-AR" w:eastAsia="es-AR"/>
             </w:rPr>
           </w:pPr>
-          <w:hyperlink w:anchor="_Toc492044791" w:history="1">
+          <w:hyperlink w:anchor="_Toc493155961" w:history="1">
             <w:r>
               <w:rPr>
                 <w:rStyle w:val="Hipervnculo"/>
@@ -1035,7 +1035,7 @@
                 <w:noProof/>
                 <w:webHidden/>
               </w:rPr>
-              <w:instrText xml:space="preserve"> PAGEREF _Toc492044791 \h </w:instrText>
+              <w:instrText xml:space="preserve"> PAGEREF _Toc493155961 \h </w:instrText>
             </w:r>
             <w:r>
               <w:rPr>
@@ -1079,7 +1079,7 @@
               <w:lang w:val="es-AR" w:eastAsia="es-AR"/>
             </w:rPr>
           </w:pPr>
-          <w:hyperlink w:anchor="_Toc492044792" w:history="1">
+          <w:hyperlink w:anchor="_Toc493155962" w:history="1">
             <w:r>
               <w:rPr>
                 <w:rStyle w:val="Hipervnculo"/>
@@ -1106,7 +1106,7 @@
                 <w:noProof/>
                 <w:webHidden/>
               </w:rPr>
-              <w:instrText xml:space="preserve"> PAGEREF _Toc492044792 \h </w:instrText>
+              <w:instrText xml:space="preserve"> PAGEREF _Toc493155962 \h </w:instrText>
             </w:r>
             <w:r>
               <w:rPr>
@@ -1150,7 +1150,7 @@
               <w:lang w:val="es-AR" w:eastAsia="es-AR"/>
             </w:rPr>
           </w:pPr>
-          <w:hyperlink w:anchor="_Toc492044793" w:history="1">
+          <w:hyperlink w:anchor="_Toc493155963" w:history="1">
             <w:r>
               <w:rPr>
                 <w:rStyle w:val="Hipervnculo"/>
@@ -1177,7 +1177,7 @@
                 <w:noProof/>
                 <w:webHidden/>
               </w:rPr>
-              <w:instrText xml:space="preserve"> PAGEREF _Toc492044793 \h </w:instrText>
+              <w:instrText xml:space="preserve"> PAGEREF _Toc493155963 \h </w:instrText>
             </w:r>
             <w:r>
               <w:rPr>
@@ -1221,7 +1221,7 @@
               <w:lang w:val="es-AR" w:eastAsia="es-AR"/>
             </w:rPr>
           </w:pPr>
-          <w:hyperlink w:anchor="_Toc492044794" w:history="1">
+          <w:hyperlink w:anchor="_Toc493155964" w:history="1">
             <w:r>
               <w:rPr>
                 <w:rStyle w:val="Hipervnculo"/>
@@ -1248,7 +1248,7 @@
                 <w:noProof/>
                 <w:webHidden/>
               </w:rPr>
-              <w:instrText xml:space="preserve"> PAGEREF _Toc492044794 \h </w:instrText>
+              <w:instrText xml:space="preserve"> PAGEREF _Toc493155964 \h </w:instrText>
             </w:r>
             <w:r>
               <w:rPr>
@@ -1292,7 +1292,7 @@
               <w:lang w:val="es-AR" w:eastAsia="es-AR"/>
             </w:rPr>
           </w:pPr>
-          <w:hyperlink w:anchor="_Toc492044795" w:history="1">
+          <w:hyperlink w:anchor="_Toc493155965" w:history="1">
             <w:r>
               <w:rPr>
                 <w:rStyle w:val="Hipervnculo"/>
@@ -1319,7 +1319,7 @@
                 <w:noProof/>
                 <w:webHidden/>
               </w:rPr>
-              <w:instrText xml:space="preserve"> PAGEREF _Toc492044795 \h </w:instrText>
+              <w:instrText xml:space="preserve"> PAGEREF _Toc493155965 \h </w:instrText>
             </w:r>
             <w:r>
               <w:rPr>
@@ -1339,7 +1339,7 @@
                 <w:noProof/>
                 <w:webHidden/>
               </w:rPr>
-              <w:t>8</w:t>
+              <w:t>9</w:t>
             </w:r>
             <w:r>
               <w:rPr>
@@ -1363,7 +1363,7 @@
               <w:lang w:val="es-AR" w:eastAsia="es-AR"/>
             </w:rPr>
           </w:pPr>
-          <w:hyperlink w:anchor="_Toc492044796" w:history="1">
+          <w:hyperlink w:anchor="_Toc493155966" w:history="1">
             <w:r>
               <w:rPr>
                 <w:rStyle w:val="Hipervnculo"/>
@@ -1390,7 +1390,7 @@
                 <w:noProof/>
                 <w:webHidden/>
               </w:rPr>
-              <w:instrText xml:space="preserve"> PAGEREF _Toc492044796 \h </w:instrText>
+              <w:instrText xml:space="preserve"> PAGEREF _Toc493155966 \h </w:instrText>
             </w:r>
             <w:r>
               <w:rPr>
@@ -1410,7 +1410,7 @@
                 <w:noProof/>
                 <w:webHidden/>
               </w:rPr>
-              <w:t>8</w:t>
+              <w:t>9</w:t>
             </w:r>
             <w:r>
               <w:rPr>
@@ -1434,7 +1434,7 @@
               <w:lang w:val="es-AR" w:eastAsia="es-AR"/>
             </w:rPr>
           </w:pPr>
-          <w:hyperlink w:anchor="_Toc492044797" w:history="1">
+          <w:hyperlink w:anchor="_Toc493155967" w:history="1">
             <w:r>
               <w:rPr>
                 <w:rStyle w:val="Hipervnculo"/>
@@ -1461,7 +1461,7 @@
                 <w:noProof/>
                 <w:webHidden/>
               </w:rPr>
-              <w:instrText xml:space="preserve"> PAGEREF _Toc492044797 \h </w:instrText>
+              <w:instrText xml:space="preserve"> PAGEREF _Toc493155967 \h </w:instrText>
             </w:r>
             <w:r>
               <w:rPr>
@@ -1481,7 +1481,7 @@
                 <w:noProof/>
                 <w:webHidden/>
               </w:rPr>
-              <w:t>8</w:t>
+              <w:t>9</w:t>
             </w:r>
             <w:r>
               <w:rPr>
@@ -1544,7 +1544,7 @@
       <w:bookmarkStart w:id="1" w:name="_Toc234401294"/>
       <w:bookmarkStart w:id="2" w:name="_Toc234647510"/>
       <w:bookmarkStart w:id="3" w:name="_Toc234655066"/>
-      <w:bookmarkStart w:id="4" w:name="_Toc492044786"/>
+      <w:bookmarkStart w:id="4" w:name="_Toc493155956"/>
       <w:r>
         <w:t>Introducción</w:t>
       </w:r>
@@ -1591,7 +1591,7 @@
       <w:bookmarkStart w:id="6" w:name="_Toc234401295"/>
       <w:bookmarkStart w:id="7" w:name="_Toc234647511"/>
       <w:bookmarkStart w:id="8" w:name="_Toc234655067"/>
-      <w:bookmarkStart w:id="9" w:name="_Toc492044787"/>
+      <w:bookmarkStart w:id="9" w:name="_Toc493155957"/>
       <w:r>
         <w:t>Importancia del Proyecto</w:t>
       </w:r>
@@ -1776,7 +1776,7 @@
       <w:bookmarkStart w:id="11" w:name="_Toc234401296"/>
       <w:bookmarkStart w:id="12" w:name="_Toc234647512"/>
       <w:bookmarkStart w:id="13" w:name="_Toc234655068"/>
-      <w:bookmarkStart w:id="14" w:name="_Toc492044788"/>
+      <w:bookmarkStart w:id="14" w:name="_Toc493155958"/>
       <w:r>
         <w:t>Objetivos del Modelado de Negocio</w:t>
       </w:r>
@@ -1893,7 +1893,7 @@
       <w:bookmarkStart w:id="16" w:name="_Toc234401297"/>
       <w:bookmarkStart w:id="17" w:name="_Toc234647513"/>
       <w:bookmarkStart w:id="18" w:name="_Toc234655069"/>
-      <w:bookmarkStart w:id="19" w:name="_Toc492044789"/>
+      <w:bookmarkStart w:id="19" w:name="_Toc493155959"/>
       <w:r>
         <w:t>Dominio del Negocio</w:t>
       </w:r>
@@ -2002,7 +2002,7 @@
       <w:bookmarkStart w:id="21" w:name="_Toc234401298"/>
       <w:bookmarkStart w:id="22" w:name="_Toc234647514"/>
       <w:bookmarkStart w:id="23" w:name="_Toc234655070"/>
-      <w:bookmarkStart w:id="24" w:name="_Toc492044790"/>
+      <w:bookmarkStart w:id="24" w:name="_Toc493155960"/>
       <w:r>
         <w:t>Descripción de los Involucrados</w:t>
       </w:r>
@@ -2028,7 +2028,7 @@
       <w:bookmarkStart w:id="26" w:name="_Toc234401299"/>
       <w:bookmarkStart w:id="27" w:name="_Toc234647515"/>
       <w:bookmarkStart w:id="28" w:name="_Toc234655071"/>
-      <w:bookmarkStart w:id="29" w:name="_Toc492044791"/>
+      <w:bookmarkStart w:id="29" w:name="_Toc493155961"/>
       <w:r>
         <w:t>Perfiles de los involucrados</w:t>
       </w:r>
@@ -2221,29 +2221,6 @@
           </w:p>
         </w:tc>
       </w:tr>
-      <w:tr>
-        <w:trPr>
-          <w:jc w:val="right"/>
-        </w:trPr>
-        <w:tc>
-          <w:tcPr>
-            <w:tcW w:w="2268" w:type="dxa"/>
-            <w:vAlign w:val="center"/>
-          </w:tcPr>
-          <w:p/>
-        </w:tc>
-        <w:tc>
-          <w:tcPr>
-            <w:tcW w:w="6291" w:type="dxa"/>
-            <w:vAlign w:val="center"/>
-          </w:tcPr>
-          <w:p>
-            <w:pPr>
-              <w:jc w:val="both"/>
-            </w:pPr>
-          </w:p>
-        </w:tc>
-      </w:tr>
     </w:tbl>
     <w:p>
       <w:pPr>
@@ -2387,8 +2364,11 @@
               <w:jc w:val="both"/>
             </w:pPr>
             <w:r>
+              <w:t xml:space="preserve">Otro problema trata sobre la falta de información cuando se realiza </w:t>
+            </w:r>
+            <w:r>
               <w:lastRenderedPageBreak/>
-              <w:t xml:space="preserve">Otro problema trata sobre la falta de información cuando se realiza la modificación del algún horario de cursada o mesa de examen. Ante ello, deben controlar regularmente que no se han producido modificaciones. </w:t>
+              <w:t xml:space="preserve">la modificación del algún horario de cursada o mesa de examen. Ante ello, deben controlar regularmente que no se han producido modificaciones. </w:t>
             </w:r>
           </w:p>
         </w:tc>
@@ -2563,8 +2543,6 @@
             <w:r>
               <w:t xml:space="preserve"> </w:t>
             </w:r>
-            <w:bookmarkStart w:id="30" w:name="_GoBack"/>
-            <w:bookmarkEnd w:id="30"/>
             <w:r>
               <w:t>Como segunda falencia es la manera  y orden que se encuentran los apellidos y nombres de los docentes.</w:t>
             </w:r>
@@ -2576,29 +2554,6 @@
             <w:r>
               <w:t xml:space="preserve">El cuarto problema es la dificultad de encontrar </w:t>
             </w:r>
-          </w:p>
-        </w:tc>
-      </w:tr>
-      <w:tr>
-        <w:trPr>
-          <w:jc w:val="right"/>
-        </w:trPr>
-        <w:tc>
-          <w:tcPr>
-            <w:tcW w:w="2268" w:type="dxa"/>
-            <w:vAlign w:val="center"/>
-          </w:tcPr>
-          <w:p/>
-        </w:tc>
-        <w:tc>
-          <w:tcPr>
-            <w:tcW w:w="6291" w:type="dxa"/>
-            <w:vAlign w:val="center"/>
-          </w:tcPr>
-          <w:p>
-            <w:pPr>
-              <w:jc w:val="both"/>
-            </w:pPr>
           </w:p>
         </w:tc>
       </w:tr>
@@ -2615,6 +2570,8 @@
           <w:lang w:val="es-AR"/>
         </w:rPr>
       </w:pPr>
+      <w:bookmarkStart w:id="30" w:name="_GoBack"/>
+      <w:bookmarkEnd w:id="30"/>
     </w:p>
     <w:p>
       <w:pPr>
@@ -2624,7 +2581,7 @@
       <w:bookmarkStart w:id="32" w:name="_Toc234401300"/>
       <w:bookmarkStart w:id="33" w:name="_Toc234647516"/>
       <w:bookmarkStart w:id="34" w:name="_Toc234655072"/>
-      <w:bookmarkStart w:id="35" w:name="_Toc492044792"/>
+      <w:bookmarkStart w:id="35" w:name="_Toc493155962"/>
       <w:r>
         <w:t>Factores Internos</w:t>
       </w:r>
@@ -2642,7 +2599,7 @@
       <w:bookmarkStart w:id="37" w:name="_Toc234401301"/>
       <w:bookmarkStart w:id="38" w:name="_Toc234647517"/>
       <w:bookmarkStart w:id="39" w:name="_Toc234655073"/>
-      <w:bookmarkStart w:id="40" w:name="_Toc492044793"/>
+      <w:bookmarkStart w:id="40" w:name="_Toc493155963"/>
       <w:r>
         <w:t>Descripción de Procesos</w:t>
       </w:r>
@@ -2687,7 +2644,6 @@
         </w:numPr>
       </w:pPr>
       <w:r>
-        <w:lastRenderedPageBreak/>
         <w:t>Se ingresa al Portal (</w:t>
       </w:r>
       <w:hyperlink r:id="rId13" w:history="1">
@@ -2726,6 +2682,7 @@
         </w:numPr>
       </w:pPr>
       <w:r>
+        <w:lastRenderedPageBreak/>
         <w:t>Se descarga el archivo Excel.</w:t>
       </w:r>
       <w:r>
@@ -2868,7 +2825,7 @@
       <w:bookmarkStart w:id="42" w:name="_Toc234401303"/>
       <w:bookmarkStart w:id="43" w:name="_Toc234647519"/>
       <w:bookmarkStart w:id="44" w:name="_Toc234655075"/>
-      <w:bookmarkStart w:id="45" w:name="_Toc492044794"/>
+      <w:bookmarkStart w:id="45" w:name="_Toc493155964"/>
       <w:r>
         <w:t>Herramientas de Apoyo</w:t>
       </w:r>
@@ -3064,7 +3021,7 @@
       <w:bookmarkStart w:id="47" w:name="_Toc234401304"/>
       <w:bookmarkStart w:id="48" w:name="_Toc234647520"/>
       <w:bookmarkStart w:id="49" w:name="_Toc234655076"/>
-      <w:bookmarkStart w:id="50" w:name="_Toc492044795"/>
+      <w:bookmarkStart w:id="50" w:name="_Toc493155965"/>
       <w:r>
         <w:lastRenderedPageBreak/>
         <w:t>Diagramas asociados</w:t>
@@ -3083,7 +3040,7 @@
       <w:bookmarkStart w:id="52" w:name="_Toc234401305"/>
       <w:bookmarkStart w:id="53" w:name="_Toc234647521"/>
       <w:bookmarkStart w:id="54" w:name="_Toc234655077"/>
-      <w:bookmarkStart w:id="55" w:name="_Toc492044796"/>
+      <w:bookmarkStart w:id="55" w:name="_Toc493155966"/>
       <w:r>
         <w:t>Modelo de Dominio</w:t>
       </w:r>
@@ -3155,7 +3112,7 @@
       </w:pPr>
       <w:bookmarkStart w:id="58" w:name="_Toc234647522"/>
       <w:bookmarkStart w:id="59" w:name="_Toc234655078"/>
-      <w:bookmarkStart w:id="60" w:name="_Toc492044797"/>
+      <w:bookmarkStart w:id="60" w:name="_Toc493155967"/>
       <w:r>
         <w:t>Contexto</w:t>
       </w:r>
@@ -3323,7 +3280,7 @@
             <w:rFonts w:asciiTheme="majorHAnsi" w:hAnsiTheme="majorHAnsi" w:cstheme="majorHAnsi"/>
             <w:noProof/>
           </w:rPr>
-          <w:t>4</w:t>
+          <w:t>9</w:t>
         </w:r>
         <w:r>
           <w:rPr>
@@ -7235,7 +7192,7 @@
 </file>
 
 <file path=customXml/itemProps2.xml><?xml version="1.0" encoding="utf-8"?>
-<ds:datastoreItem xmlns:ds="http://schemas.openxmlformats.org/officeDocument/2006/customXml" ds:itemID="{21F276B0-C619-4E0D-94EF-9ECD72B68925}">
+<ds:datastoreItem xmlns:ds="http://schemas.openxmlformats.org/officeDocument/2006/customXml" ds:itemID="{EEC32AF6-3F65-44E2-8DCA-E48378775DD6}">
   <ds:schemaRefs>
     <ds:schemaRef ds:uri="http://schemas.openxmlformats.org/officeDocument/2006/bibliography"/>
   </ds:schemaRefs>

</xml_diff>